<commit_message>
correction orthographique choix du matériel
</commit_message>
<xml_diff>
--- a/Choix du matériel.docx
+++ b/Choix du matériel.docx
@@ -160,6 +160,7 @@
             <w:dataBinding w:prefixMappings="xmlns:ns0='http://purl.org/dc/elements/1.1/' xmlns:ns1='http://schemas.openxmlformats.org/package/2006/metadata/core-properties' " w:xpath="/ns1:coreProperties[1]/ns0:subject[1]" w:storeItemID="{6C3C8BC8-F283-45AE-878A-BAB7291924A1}"/>
             <w:text/>
           </w:sdtPr>
+          <w:sdtEndPr/>
           <w:sdtContent>
             <w:p>
               <w:pPr>
@@ -274,6 +275,7 @@
                                     <w:calendar w:val="gregorian"/>
                                   </w:date>
                                 </w:sdtPr>
+                                <w:sdtEndPr/>
                                 <w:sdtContent>
                                   <w:p>
                                     <w:pPr>
@@ -319,6 +321,7 @@
                                     <w:dataBinding w:prefixMappings="xmlns:ns0='http://schemas.openxmlformats.org/officeDocument/2006/extended-properties' " w:xpath="/ns0:Properties[1]/ns0:Company[1]" w:storeItemID="{6668398D-A668-4E3E-A5EB-62B293D839F1}"/>
                                     <w:text/>
                                   </w:sdtPr>
+                                  <w:sdtEndPr/>
                                   <w:sdtContent>
                                     <w:r>
                                       <w:rPr>
@@ -349,6 +352,7 @@
                                     <w:dataBinding w:prefixMappings="xmlns:ns0='http://schemas.microsoft.com/office/2006/coverPageProps' " w:xpath="/ns0:CoverPageProperties[1]/ns0:CompanyAddress[1]" w:storeItemID="{55AF091B-3C7A-41E3-B477-F2FDAA23CFDA}"/>
                                     <w:text/>
                                   </w:sdtPr>
+                                  <w:sdtEndPr/>
                                   <w:sdtContent>
                                     <w:r>
                                       <w:rPr>
@@ -731,7 +735,13 @@
         <w:t>.</w:t>
       </w:r>
       <w:r>
-        <w:t xml:space="preserve"> Ils sont manageable à distance et « sécurisés ».</w:t>
+        <w:t xml:space="preserve"> Ils sont </w:t>
+      </w:r>
+      <w:r>
+        <w:t>manageables</w:t>
+      </w:r>
+      <w:r>
+        <w:t xml:space="preserve"> à distance et « sécurisés ».</w:t>
       </w:r>
     </w:p>
     <w:p>
@@ -817,7 +827,37 @@
       </w:pPr>
       <w:r>
         <w:tab/>
-        <w:t>Nous avons mis les joueurs au nord de la salle car l’entrée se fait au sud. Si nous avions mit les joueurs à l’entrée alors beaucoup de personnes les gêneraient. Pour avoir le moins de câblage possible, nous avons mit la salle serveur au plus proche des joueurs. La scène ne pouvant pas être bougé reste donc en place. Sous la salle serveur nous avons les secouristes puis encore en dessous les stands de nourriture près de l’entrée pour faire plus de bénéfices.</w:t>
+        <w:t xml:space="preserve">Nous avons mis les joueurs au </w:t>
+      </w:r>
+      <w:r>
+        <w:t>N</w:t>
+      </w:r>
+      <w:r>
+        <w:t xml:space="preserve">ord de la salle car l’entrée se fait au </w:t>
+      </w:r>
+      <w:r>
+        <w:t>S</w:t>
+      </w:r>
+      <w:r>
+        <w:t>ud. Si nous avions mi</w:t>
+      </w:r>
+      <w:r>
+        <w:t>s</w:t>
+      </w:r>
+      <w:r>
+        <w:t xml:space="preserve"> les joueurs à l’entrée alors beaucoup de personnes les gêneraient. Pour avoir le moins de câblage possible, nous avons mi</w:t>
+      </w:r>
+      <w:r>
+        <w:t>s</w:t>
+      </w:r>
+      <w:r>
+        <w:t xml:space="preserve"> la salle serveur au plus proche des joueurs. La scène ne pouvant pas être bougé</w:t>
+      </w:r>
+      <w:r>
+        <w:t>e</w:t>
+      </w:r>
+      <w:r>
+        <w:t xml:space="preserve"> reste donc en place. Sous la salle serveur nous avons les secouristes puis encore en dessous les stands de nourriture près de l’entrée pour faire plus de bénéfices.</w:t>
       </w:r>
       <w:r>
         <w:t xml:space="preserve"> Enfin les invités tels que les youtubeurs sont au Sud</w:t>
@@ -854,14 +894,29 @@
         <w:t xml:space="preserve"> (en haut à droite)</w:t>
       </w:r>
       <w:r>
-        <w:t xml:space="preserve">. Les 2 autres sont pour les visiteurs souhaitant se connecter à internet pour diverses raisons. Nous avons mis une </w:t>
-      </w:r>
-      <w:r>
-        <w:t xml:space="preserve">50aine de switches pour relier chaque ilot de tables, </w:t>
+        <w:t>. Les 2 autres sont pour les visiteurs</w:t>
+      </w:r>
+      <w:r>
+        <w:t xml:space="preserve">, youtubeurs et exposants </w:t>
+      </w:r>
+      <w:r>
+        <w:t xml:space="preserve">souhaitant se connecter à internet pour diverses raisons. Nous avons mis une </w:t>
+      </w:r>
+      <w:r>
+        <w:t>cinquant</w:t>
+      </w:r>
+      <w:r>
+        <w:t>aine de switch</w:t>
+      </w:r>
+      <w:r>
+        <w:t>es</w:t>
+      </w:r>
+      <w:r>
+        <w:t xml:space="preserve"> </w:t>
       </w:r>
       <w:r>
         <w:lastRenderedPageBreak/>
-        <w:t>l’objectif étant d’avoir le moins de personnes hors-jeu si un des switch</w:t>
+        <w:t>pour relier chaque ilot de tables, l’objectif étant d’avoir le moins de personnes hors-jeu si un des switch</w:t>
       </w:r>
       <w:r>
         <w:t>es</w:t>
@@ -910,8 +965,6 @@
       <w:r>
         <w:t>es</w:t>
       </w:r>
-      <w:bookmarkStart w:id="0" w:name="_GoBack"/>
-      <w:bookmarkEnd w:id="0"/>
       <w:r>
         <w:t>, etc. Si un des switches en fin d’arbre ne fonctionne plus, peut de joueurs seront affectés. En outre, si l’un des 1</w:t>
       </w:r>
@@ -959,24 +1012,19 @@
         <w:jc w:val="both"/>
       </w:pPr>
       <w:r>
-        <w:t xml:space="preserve">Topologie en cœur de réseau : </w:t>
-      </w:r>
-      <w:r>
-        <w:t>Nous avons ici une topologie plus sécurisée, celle-ci est constituée de plusieurs routeurs reliées entres eux à différents niveaux. Cela permet de toujours avoir un routeur de connecté et les joueurs ne seront donc pas hors-jeu si une panne se présente.</w:t>
-      </w:r>
-      <w:r>
-        <w:t xml:space="preserve"> Cependant cette topologie nécessite de plus ample</w:t>
-      </w:r>
-      <w:r>
-        <w:t>s</w:t>
-      </w:r>
-      <w:r>
-        <w:t xml:space="preserve"> ressources car il y aura plus de câbles et de périphériques intermédiaires d’employés.</w:t>
+        <w:t>Topologie en étoile : Tous les périphériques sont connectés au même switch central. Cela permet d’optimiser au maximum le nombre de périphériques intermédiaires et la longueur de câble requise, mais c’est aussi la topologie la plus risqué</w:t>
+      </w:r>
+      <w:r>
+        <w:t>e</w:t>
+      </w:r>
+      <w:r>
+        <w:t> : si le switch ne fonctionne plus alors tout le réseau se retrouve bloqué.</w:t>
       </w:r>
     </w:p>
     <w:p>
       <w:pPr>
         <w:pStyle w:val="Paragraphedeliste"/>
+        <w:jc w:val="both"/>
       </w:pPr>
     </w:p>
     <w:p>
@@ -989,6 +1037,41 @@
         <w:jc w:val="both"/>
       </w:pPr>
       <w:r>
+        <w:t xml:space="preserve">Topologie en cœur de réseau : </w:t>
+      </w:r>
+      <w:r>
+        <w:t>Nous avons ici une topologie plus sécurisée, celle-ci est constituée de plusieurs routeurs relié</w:t>
+      </w:r>
+      <w:bookmarkStart w:id="0" w:name="_GoBack"/>
+      <w:bookmarkEnd w:id="0"/>
+      <w:r>
+        <w:t>s entres eux à différents niveaux. Cela permet de toujours avoir un routeur de connecté et les joueurs ne seront donc pas hors-jeu si une panne se présente.</w:t>
+      </w:r>
+      <w:r>
+        <w:t xml:space="preserve"> Cependant cette topologie nécessite de plus ample</w:t>
+      </w:r>
+      <w:r>
+        <w:t>s</w:t>
+      </w:r>
+      <w:r>
+        <w:t xml:space="preserve"> ressources car il y aura plus de câbles et de périphériques intermédiaires d’employés.</w:t>
+      </w:r>
+    </w:p>
+    <w:p>
+      <w:pPr>
+        <w:pStyle w:val="Paragraphedeliste"/>
+      </w:pPr>
+    </w:p>
+    <w:p>
+      <w:pPr>
+        <w:pStyle w:val="Paragraphedeliste"/>
+        <w:numPr>
+          <w:ilvl w:val="0"/>
+          <w:numId w:val="6"/>
+        </w:numPr>
+        <w:jc w:val="both"/>
+      </w:pPr>
+      <w:r>
         <w:t>Nous avons donc opté pour une topologie mixte, qui permet d’assurer un minimum de sécurité sans pour autant engendrer des co</w:t>
       </w:r>
       <w:r>
@@ -1014,6 +1097,9 @@
         <w:pStyle w:val="Titre1"/>
       </w:pPr>
       <w:r>
+        <w:rPr>
+          <w:noProof/>
+        </w:rPr>
         <w:lastRenderedPageBreak/>
         <w:drawing>
           <wp:anchor distT="0" distB="0" distL="114300" distR="114300" simplePos="0" relativeHeight="251660288" behindDoc="0" locked="0" layoutInCell="1" allowOverlap="1" wp14:anchorId="7D67C572" wp14:editId="11A68C41">
@@ -1159,6 +1245,7 @@
         <w:docPartUnique/>
       </w:docPartObj>
     </w:sdtPr>
+    <w:sdtEndPr/>
     <w:sdtContent>
       <w:p>
         <w:pPr>
@@ -1178,7 +1265,7 @@
           <w:rPr>
             <w:noProof/>
           </w:rPr>
-          <w:t>2</w:t>
+          <w:t>3</w:t>
         </w:r>
         <w:r>
           <w:fldChar w:fldCharType="end"/>
@@ -2588,6 +2675,7 @@
   <w:style w:type="character" w:default="1" w:styleId="Policepardfaut">
     <w:name w:val="Default Paragraph Font"/>
     <w:uiPriority w:val="1"/>
+    <w:semiHidden/>
     <w:unhideWhenUsed/>
   </w:style>
   <w:style w:type="table" w:default="1" w:styleId="TableauNormal">
@@ -3161,14 +3249,14 @@
     <w:charset w:val="00"/>
     <w:family w:val="swiss"/>
     <w:pitch w:val="variable"/>
-    <w:sig w:usb0="E0002AFF" w:usb1="C000247B" w:usb2="00000009" w:usb3="00000000" w:csb0="000001FF" w:csb1="00000000"/>
+    <w:sig w:usb0="E0002AFF" w:usb1="4000ACFF" w:usb2="00000001" w:usb3="00000000" w:csb0="000001FF" w:csb1="00000000"/>
   </w:font>
   <w:font w:name="Times New Roman">
     <w:panose1 w:val="02020603050405020304"/>
     <w:charset w:val="00"/>
     <w:family w:val="roman"/>
     <w:pitch w:val="variable"/>
-    <w:sig w:usb0="E0002EFF" w:usb1="C000785B" w:usb2="00000009" w:usb3="00000000" w:csb0="000001FF" w:csb1="00000000"/>
+    <w:sig w:usb0="E0002AFF" w:usb1="C0007843" w:usb2="00000009" w:usb3="00000000" w:csb0="000001FF" w:csb1="00000000"/>
   </w:font>
   <w:font w:name="Courier New">
     <w:panose1 w:val="02070309020205020404"/>
@@ -3196,7 +3284,7 @@
     <w:charset w:val="00"/>
     <w:family w:val="swiss"/>
     <w:pitch w:val="variable"/>
-    <w:sig w:usb0="E0002AFF" w:usb1="C000247B" w:usb2="00000009" w:usb3="00000000" w:csb0="000001FF" w:csb1="00000000"/>
+    <w:sig w:usb0="A0002AEF" w:usb1="4000207B" w:usb2="00000000" w:usb3="00000000" w:csb0="000001FF" w:csb1="00000000"/>
   </w:font>
 </w:fonts>
 </file>
@@ -3220,6 +3308,7 @@
     <w:rsidRoot w:val="00391FCE"/>
     <w:rsid w:val="00391FCE"/>
     <w:rsid w:val="00BB7D03"/>
+    <w:rsid w:val="00EF7224"/>
   </w:rsids>
   <m:mathPr>
     <m:mathFont m:val="Cambria Math"/>

</xml_diff>